<commit_message>
forgot to add edits
</commit_message>
<xml_diff>
--- a/Project Description IntroElecPro.docx
+++ b/Project Description IntroElecPro.docx
@@ -6,21 +6,180 @@
       <w:pPr>
         <w:rPr>
           <w:rFonts w:ascii="Arial" w:hAnsi="Arial" w:cs="Arial"/>
-          <w:color w:val="1D1C1D"/>
-          <w:sz w:val="23"/>
-          <w:szCs w:val="23"/>
-          <w:shd w:val="clear" w:color="auto" w:fill="F8F8F8"/>
-        </w:rPr>
-      </w:pPr>
-      <w:r>
-        <w:rPr>
-          <w:rFonts w:ascii="Arial" w:hAnsi="Arial" w:cs="Arial"/>
-          <w:color w:val="1D1C1D"/>
-          <w:sz w:val="23"/>
-          <w:szCs w:val="23"/>
-          <w:shd w:val="clear" w:color="auto" w:fill="F8F8F8"/>
-        </w:rPr>
-        <w:t>Blinky Circuit</w:t>
+          <w:b/>
+          <w:bCs/>
+          <w:color w:val="1D1C1D"/>
+          <w:sz w:val="23"/>
+          <w:szCs w:val="23"/>
+          <w:shd w:val="clear" w:color="auto" w:fill="F8F8F8"/>
+        </w:rPr>
+      </w:pPr>
+      <w:proofErr w:type="spellStart"/>
+      <w:r>
+        <w:rPr>
+          <w:rFonts w:ascii="Arial" w:hAnsi="Arial" w:cs="Arial"/>
+          <w:b/>
+          <w:bCs/>
+          <w:color w:val="1D1C1D"/>
+          <w:sz w:val="23"/>
+          <w:szCs w:val="23"/>
+          <w:shd w:val="clear" w:color="auto" w:fill="F8F8F8"/>
+        </w:rPr>
+        <w:t>GoodNightLight</w:t>
+      </w:r>
+      <w:proofErr w:type="spellEnd"/>
+    </w:p>
+    <w:p>
+      <w:pPr>
+        <w:rPr>
+          <w:rFonts w:ascii="Arial" w:hAnsi="Arial" w:cs="Arial"/>
+          <w:color w:val="1D1C1D"/>
+          <w:sz w:val="23"/>
+          <w:szCs w:val="23"/>
+          <w:shd w:val="clear" w:color="auto" w:fill="F8F8F8"/>
+        </w:rPr>
+      </w:pPr>
+      <w:r>
+        <w:rPr>
+          <w:rFonts w:ascii="Arial" w:hAnsi="Arial" w:cs="Arial"/>
+          <w:color w:val="1D1C1D"/>
+          <w:sz w:val="23"/>
+          <w:szCs w:val="23"/>
+          <w:shd w:val="clear" w:color="auto" w:fill="F8F8F8"/>
+        </w:rPr>
+        <w:t>-plug into the wall</w:t>
+      </w:r>
+    </w:p>
+    <w:p>
+      <w:pPr>
+        <w:rPr>
+          <w:rFonts w:ascii="Arial" w:hAnsi="Arial" w:cs="Arial"/>
+          <w:color w:val="1D1C1D"/>
+          <w:sz w:val="23"/>
+          <w:szCs w:val="23"/>
+          <w:shd w:val="clear" w:color="auto" w:fill="F8F8F8"/>
+        </w:rPr>
+      </w:pPr>
+      <w:r>
+        <w:rPr>
+          <w:rFonts w:ascii="Arial" w:hAnsi="Arial" w:cs="Arial"/>
+          <w:color w:val="1D1C1D"/>
+          <w:sz w:val="23"/>
+          <w:szCs w:val="23"/>
+          <w:shd w:val="clear" w:color="auto" w:fill="F8F8F8"/>
+        </w:rPr>
+        <w:t>-multicolored LED</w:t>
+      </w:r>
+    </w:p>
+    <w:p>
+      <w:pPr>
+        <w:rPr>
+          <w:rFonts w:ascii="Arial" w:hAnsi="Arial" w:cs="Arial"/>
+          <w:color w:val="1D1C1D"/>
+          <w:sz w:val="23"/>
+          <w:szCs w:val="23"/>
+          <w:shd w:val="clear" w:color="auto" w:fill="F8F8F8"/>
+        </w:rPr>
+      </w:pPr>
+      <w:r>
+        <w:rPr>
+          <w:rFonts w:ascii="Arial" w:hAnsi="Arial" w:cs="Arial"/>
+          <w:color w:val="1D1C1D"/>
+          <w:sz w:val="23"/>
+          <w:szCs w:val="23"/>
+          <w:shd w:val="clear" w:color="auto" w:fill="F8F8F8"/>
+        </w:rPr>
+        <w:t xml:space="preserve">-attachable and detachable from an edge </w:t>
+      </w:r>
+    </w:p>
+    <w:p>
+      <w:pPr>
+        <w:rPr>
+          <w:rFonts w:ascii="Arial" w:hAnsi="Arial" w:cs="Arial"/>
+          <w:color w:val="1D1C1D"/>
+          <w:sz w:val="23"/>
+          <w:szCs w:val="23"/>
+          <w:shd w:val="clear" w:color="auto" w:fill="F8F8F8"/>
+        </w:rPr>
+      </w:pPr>
+    </w:p>
+    <w:p>
+      <w:pPr>
+        <w:rPr>
+          <w:rFonts w:ascii="Arial" w:hAnsi="Arial" w:cs="Arial"/>
+          <w:b/>
+          <w:bCs/>
+          <w:color w:val="1D1C1D"/>
+          <w:sz w:val="23"/>
+          <w:szCs w:val="23"/>
+          <w:shd w:val="clear" w:color="auto" w:fill="F8F8F8"/>
+        </w:rPr>
+      </w:pPr>
+      <w:r>
+        <w:rPr>
+          <w:rFonts w:ascii="Arial" w:hAnsi="Arial" w:cs="Arial"/>
+          <w:b/>
+          <w:bCs/>
+          <w:color w:val="1D1C1D"/>
+          <w:sz w:val="23"/>
+          <w:szCs w:val="23"/>
+          <w:shd w:val="clear" w:color="auto" w:fill="F8F8F8"/>
+        </w:rPr>
+        <w:t>Piano</w:t>
+      </w:r>
+      <w:r>
+        <w:rPr>
+          <w:rFonts w:ascii="Arial" w:hAnsi="Arial" w:cs="Arial"/>
+          <w:b/>
+          <w:bCs/>
+          <w:color w:val="1D1C1D"/>
+          <w:sz w:val="23"/>
+          <w:szCs w:val="23"/>
+          <w:shd w:val="clear" w:color="auto" w:fill="F8F8F8"/>
+        </w:rPr>
+        <w:t>/ Sound board?</w:t>
+      </w:r>
+    </w:p>
+    <w:p>
+      <w:pPr>
+        <w:rPr>
+          <w:rFonts w:ascii="Arial" w:hAnsi="Arial" w:cs="Arial"/>
+          <w:color w:val="1D1C1D"/>
+          <w:sz w:val="23"/>
+          <w:szCs w:val="23"/>
+          <w:shd w:val="clear" w:color="auto" w:fill="F8F8F8"/>
+        </w:rPr>
+      </w:pPr>
+      <w:r>
+        <w:rPr>
+          <w:rFonts w:ascii="Arial" w:hAnsi="Arial" w:cs="Arial"/>
+          <w:color w:val="1D1C1D"/>
+          <w:sz w:val="23"/>
+          <w:szCs w:val="23"/>
+          <w:shd w:val="clear" w:color="auto" w:fill="F8F8F8"/>
+        </w:rPr>
+        <w:t>-Full 2 scales (14 keys)</w:t>
+      </w:r>
+    </w:p>
+    <w:p>
+      <w:pPr>
+        <w:rPr>
+          <w:rFonts w:ascii="Arial" w:hAnsi="Arial" w:cs="Arial"/>
+          <w:color w:val="1D1C1D"/>
+          <w:sz w:val="23"/>
+          <w:szCs w:val="23"/>
+          <w:shd w:val="clear" w:color="auto" w:fill="F8F8F8"/>
+        </w:rPr>
+      </w:pPr>
+      <w:r>
+        <w:rPr>
+          <w:rFonts w:ascii="Arial" w:hAnsi="Arial" w:cs="Arial"/>
+          <w:color w:val="1D1C1D"/>
+          <w:sz w:val="23"/>
+          <w:szCs w:val="23"/>
+          <w:shd w:val="clear" w:color="auto" w:fill="F8F8F8"/>
+        </w:rPr>
+        <w:t xml:space="preserve">-record and replay sequences </w:t>
       </w:r>
       <w:r>
         <w:rPr>
@@ -39,7 +198,17 @@
           <w:szCs w:val="23"/>
           <w:shd w:val="clear" w:color="auto" w:fill="F8F8F8"/>
         </w:rPr>
-        <w:t>- determine how many outputs do you want</w:t>
+        <w:t>-</w:t>
+      </w:r>
+      <w:r>
+        <w:rPr>
+          <w:rFonts w:ascii="Arial" w:hAnsi="Arial" w:cs="Arial"/>
+          <w:color w:val="1D1C1D"/>
+          <w:sz w:val="23"/>
+          <w:szCs w:val="23"/>
+          <w:shd w:val="clear" w:color="auto" w:fill="F8F8F8"/>
+        </w:rPr>
+        <w:t>fit onto 1 long bread board</w:t>
       </w:r>
       <w:r>
         <w:rPr>
@@ -58,7 +227,7 @@
           <w:szCs w:val="23"/>
           <w:shd w:val="clear" w:color="auto" w:fill="F8F8F8"/>
         </w:rPr>
-        <w:t>- what pattern?</w:t>
+        <w:t>-speaker</w:t>
       </w:r>
       <w:r>
         <w:rPr>
@@ -77,7 +246,82 @@
           <w:szCs w:val="23"/>
           <w:shd w:val="clear" w:color="auto" w:fill="F8F8F8"/>
         </w:rPr>
-        <w:t>- how fast do you want it to blink?</w:t>
+        <w:t xml:space="preserve">-portable </w:t>
+      </w:r>
+      <w:r>
+        <w:rPr>
+          <w:rFonts w:ascii="Arial" w:hAnsi="Arial" w:cs="Arial"/>
+          <w:color w:val="1D1C1D"/>
+          <w:sz w:val="23"/>
+          <w:szCs w:val="23"/>
+          <w:shd w:val="clear" w:color="auto" w:fill="F8F8F8"/>
+        </w:rPr>
+        <w:t xml:space="preserve">with protective outer casing </w:t>
+      </w:r>
+    </w:p>
+    <w:p>
+      <w:pPr>
+        <w:rPr>
+          <w:rFonts w:ascii="Arial" w:hAnsi="Arial" w:cs="Arial"/>
+          <w:color w:val="1D1C1D"/>
+          <w:sz w:val="23"/>
+          <w:szCs w:val="23"/>
+          <w:shd w:val="clear" w:color="auto" w:fill="F8F8F8"/>
+        </w:rPr>
+      </w:pPr>
+      <w:r>
+        <w:rPr>
+          <w:rFonts w:ascii="Arial" w:hAnsi="Arial" w:cs="Arial"/>
+          <w:color w:val="1D1C1D"/>
+          <w:sz w:val="23"/>
+          <w:szCs w:val="23"/>
+          <w:shd w:val="clear" w:color="auto" w:fill="F8F8F8"/>
+        </w:rPr>
+        <w:t>-</w:t>
+      </w:r>
+      <w:r>
+        <w:rPr>
+          <w:rFonts w:ascii="Arial" w:hAnsi="Arial" w:cs="Arial"/>
+          <w:color w:val="1D1C1D"/>
+          <w:sz w:val="23"/>
+          <w:szCs w:val="23"/>
+          <w:shd w:val="clear" w:color="auto" w:fill="F8F8F8"/>
+        </w:rPr>
+        <w:t>battery powered</w:t>
+      </w:r>
+    </w:p>
+    <w:p>
+      <w:pPr>
+        <w:rPr>
+          <w:rFonts w:ascii="Arial" w:hAnsi="Arial" w:cs="Arial"/>
+          <w:color w:val="1D1C1D"/>
+          <w:sz w:val="23"/>
+          <w:szCs w:val="23"/>
+          <w:shd w:val="clear" w:color="auto" w:fill="F8F8F8"/>
+        </w:rPr>
+      </w:pPr>
+    </w:p>
+    <w:p>
+      <w:pPr>
+        <w:rPr>
+          <w:rFonts w:ascii="Arial" w:hAnsi="Arial" w:cs="Arial"/>
+          <w:color w:val="1D1C1D"/>
+          <w:sz w:val="23"/>
+          <w:szCs w:val="23"/>
+          <w:shd w:val="clear" w:color="auto" w:fill="F8F8F8"/>
+        </w:rPr>
+      </w:pPr>
+      <w:r>
+        <w:rPr>
+          <w:rFonts w:ascii="Arial" w:hAnsi="Arial" w:cs="Arial"/>
+          <w:b/>
+          <w:bCs/>
+          <w:color w:val="1D1C1D"/>
+          <w:sz w:val="23"/>
+          <w:szCs w:val="23"/>
+          <w:shd w:val="clear" w:color="auto" w:fill="F8F8F8"/>
+        </w:rPr>
+        <w:t>Maker Therapy Mood Badge</w:t>
       </w:r>
       <w:r>
         <w:rPr>
@@ -96,402 +340,93 @@
           <w:szCs w:val="23"/>
           <w:shd w:val="clear" w:color="auto" w:fill="F8F8F8"/>
         </w:rPr>
-        <w:t>- do all the LEDs blink at once?</w:t>
-      </w:r>
-      <w:r>
-        <w:rPr>
-          <w:rFonts w:ascii="Arial" w:hAnsi="Arial" w:cs="Arial"/>
-          <w:color w:val="1D1C1D"/>
-          <w:sz w:val="23"/>
-          <w:szCs w:val="23"/>
-        </w:rPr>
-        <w:br/>
-      </w:r>
-      <w:r>
-        <w:rPr>
-          <w:rFonts w:ascii="Arial" w:hAnsi="Arial" w:cs="Arial"/>
-          <w:color w:val="1D1C1D"/>
-          <w:sz w:val="23"/>
-          <w:szCs w:val="23"/>
-          <w:shd w:val="clear" w:color="auto" w:fill="F8F8F8"/>
-        </w:rPr>
-        <w:t>- how many LEDs? All the same color? etc.</w:t>
-      </w:r>
-      <w:r>
-        <w:rPr>
-          <w:rFonts w:ascii="Arial" w:hAnsi="Arial" w:cs="Arial"/>
-          <w:color w:val="1D1C1D"/>
-          <w:sz w:val="23"/>
-          <w:szCs w:val="23"/>
-        </w:rPr>
-        <w:br/>
-      </w:r>
-      <w:r>
-        <w:rPr>
-          <w:rFonts w:ascii="Arial" w:hAnsi="Arial" w:cs="Arial"/>
-          <w:color w:val="1D1C1D"/>
-          <w:sz w:val="23"/>
-          <w:szCs w:val="23"/>
-          <w:shd w:val="clear" w:color="auto" w:fill="F8F8F8"/>
-        </w:rPr>
-        <w:t xml:space="preserve">- portable? battery powered? plug into the wall? plug into your computer </w:t>
-      </w:r>
-      <w:proofErr w:type="spellStart"/>
-      <w:r>
-        <w:rPr>
-          <w:rFonts w:ascii="Arial" w:hAnsi="Arial" w:cs="Arial"/>
-          <w:color w:val="1D1C1D"/>
-          <w:sz w:val="23"/>
-          <w:szCs w:val="23"/>
-          <w:shd w:val="clear" w:color="auto" w:fill="F8F8F8"/>
-        </w:rPr>
-        <w:t>via</w:t>
-      </w:r>
-      <w:r>
-        <w:rPr>
-          <w:rFonts w:ascii="Arial" w:hAnsi="Arial" w:cs="Arial"/>
-          <w:color w:val="1D1C1D"/>
-          <w:sz w:val="23"/>
-          <w:szCs w:val="23"/>
-          <w:shd w:val="clear" w:color="auto" w:fill="F8F8F8"/>
-        </w:rPr>
-        <w:t>U</w:t>
-      </w:r>
-      <w:r>
-        <w:rPr>
-          <w:rFonts w:ascii="Arial" w:hAnsi="Arial" w:cs="Arial"/>
-          <w:color w:val="1D1C1D"/>
-          <w:sz w:val="23"/>
-          <w:szCs w:val="23"/>
-          <w:shd w:val="clear" w:color="auto" w:fill="F8F8F8"/>
-        </w:rPr>
-        <w:t>SB</w:t>
-      </w:r>
-      <w:proofErr w:type="spellEnd"/>
-      <w:r>
-        <w:rPr>
-          <w:rFonts w:ascii="Arial" w:hAnsi="Arial" w:cs="Arial"/>
-          <w:color w:val="1D1C1D"/>
-          <w:sz w:val="23"/>
-          <w:szCs w:val="23"/>
-          <w:shd w:val="clear" w:color="auto" w:fill="F8F8F8"/>
-        </w:rPr>
-        <w:t>?</w:t>
-      </w:r>
-      <w:r>
-        <w:rPr>
-          <w:rFonts w:ascii="Arial" w:hAnsi="Arial" w:cs="Arial"/>
-          <w:color w:val="1D1C1D"/>
-          <w:sz w:val="23"/>
-          <w:szCs w:val="23"/>
-          <w:shd w:val="clear" w:color="auto" w:fill="F8F8F8"/>
-        </w:rPr>
-        <w:t xml:space="preserve"> </w:t>
-      </w:r>
-    </w:p>
-    <w:p>
-      <w:pPr>
-        <w:rPr>
-          <w:rFonts w:ascii="Arial" w:hAnsi="Arial" w:cs="Arial"/>
-          <w:color w:val="1D1C1D"/>
-          <w:sz w:val="23"/>
-          <w:szCs w:val="23"/>
-          <w:shd w:val="clear" w:color="auto" w:fill="F8F8F8"/>
-        </w:rPr>
-      </w:pPr>
-      <w:proofErr w:type="spellStart"/>
-      <w:r>
-        <w:rPr>
-          <w:rFonts w:ascii="Arial" w:hAnsi="Arial" w:cs="Arial"/>
-          <w:color w:val="1D1C1D"/>
-          <w:sz w:val="23"/>
-          <w:szCs w:val="23"/>
-          <w:shd w:val="clear" w:color="auto" w:fill="F8F8F8"/>
-        </w:rPr>
-        <w:t>GoodNightLight</w:t>
-      </w:r>
-      <w:proofErr w:type="spellEnd"/>
-      <w:r>
-        <w:rPr>
-          <w:rFonts w:ascii="Arial" w:hAnsi="Arial" w:cs="Arial"/>
-          <w:color w:val="1D1C1D"/>
-          <w:sz w:val="23"/>
-          <w:szCs w:val="23"/>
-        </w:rPr>
-        <w:br/>
-      </w:r>
-      <w:r>
-        <w:rPr>
-          <w:rFonts w:ascii="Arial" w:hAnsi="Arial" w:cs="Arial"/>
-          <w:color w:val="1D1C1D"/>
-          <w:sz w:val="23"/>
-          <w:szCs w:val="23"/>
-          <w:shd w:val="clear" w:color="auto" w:fill="F8F8F8"/>
-        </w:rPr>
-        <w:t>- plug into the wall or plug into your computer via USB?</w:t>
-      </w:r>
-      <w:r>
-        <w:rPr>
-          <w:rFonts w:ascii="Arial" w:hAnsi="Arial" w:cs="Arial"/>
-          <w:color w:val="1D1C1D"/>
-          <w:sz w:val="23"/>
-          <w:szCs w:val="23"/>
-        </w:rPr>
-        <w:br/>
-      </w:r>
-      <w:r>
-        <w:rPr>
-          <w:rFonts w:ascii="Arial" w:hAnsi="Arial" w:cs="Arial"/>
-          <w:color w:val="1D1C1D"/>
-          <w:sz w:val="23"/>
-          <w:szCs w:val="23"/>
-          <w:shd w:val="clear" w:color="auto" w:fill="F8F8F8"/>
-        </w:rPr>
-        <w:t>- how many LEDs?</w:t>
-      </w:r>
-      <w:r>
-        <w:rPr>
-          <w:rFonts w:ascii="Arial" w:hAnsi="Arial" w:cs="Arial"/>
-          <w:color w:val="1D1C1D"/>
-          <w:sz w:val="23"/>
-          <w:szCs w:val="23"/>
-        </w:rPr>
-        <w:br/>
-      </w:r>
-      <w:r>
-        <w:rPr>
-          <w:rFonts w:ascii="Arial" w:hAnsi="Arial" w:cs="Arial"/>
-          <w:color w:val="1D1C1D"/>
-          <w:sz w:val="23"/>
-          <w:szCs w:val="23"/>
-          <w:shd w:val="clear" w:color="auto" w:fill="F8F8F8"/>
-        </w:rPr>
-        <w:t>- what shape?</w:t>
-      </w:r>
-      <w:r>
-        <w:rPr>
-          <w:rFonts w:ascii="Arial" w:hAnsi="Arial" w:cs="Arial"/>
-          <w:color w:val="1D1C1D"/>
-          <w:sz w:val="23"/>
-          <w:szCs w:val="23"/>
-        </w:rPr>
-        <w:br/>
-      </w:r>
-      <w:r>
-        <w:rPr>
-          <w:rFonts w:ascii="Arial" w:hAnsi="Arial" w:cs="Arial"/>
-          <w:color w:val="1D1C1D"/>
-          <w:sz w:val="23"/>
-          <w:szCs w:val="23"/>
-          <w:shd w:val="clear" w:color="auto" w:fill="F8F8F8"/>
-        </w:rPr>
-        <w:t>- battery powered?</w:t>
-      </w:r>
-      <w:r>
-        <w:rPr>
-          <w:rFonts w:ascii="Arial" w:hAnsi="Arial" w:cs="Arial"/>
-          <w:color w:val="1D1C1D"/>
-          <w:sz w:val="23"/>
-          <w:szCs w:val="23"/>
-        </w:rPr>
-        <w:br/>
-      </w:r>
-      <w:r>
-        <w:rPr>
-          <w:rFonts w:ascii="Arial" w:hAnsi="Arial" w:cs="Arial"/>
-          <w:color w:val="1D1C1D"/>
-          <w:sz w:val="23"/>
-          <w:szCs w:val="23"/>
-          <w:shd w:val="clear" w:color="auto" w:fill="F8F8F8"/>
-        </w:rPr>
-        <w:t>- portable? battery powered? plug into the wall? plug into your computer via USB?</w:t>
-      </w:r>
-    </w:p>
-    <w:p>
-      <w:pPr>
-        <w:rPr>
-          <w:rFonts w:ascii="Arial" w:hAnsi="Arial" w:cs="Arial"/>
-          <w:color w:val="1D1C1D"/>
-          <w:sz w:val="23"/>
-          <w:szCs w:val="23"/>
-          <w:shd w:val="clear" w:color="auto" w:fill="F8F8F8"/>
-        </w:rPr>
-      </w:pPr>
-      <w:r>
-        <w:rPr>
-          <w:rFonts w:ascii="Arial" w:hAnsi="Arial" w:cs="Arial"/>
-          <w:color w:val="1D1C1D"/>
-          <w:sz w:val="23"/>
-          <w:szCs w:val="23"/>
-          <w:shd w:val="clear" w:color="auto" w:fill="F8F8F8"/>
-        </w:rPr>
-        <w:t>Piano</w:t>
-      </w:r>
-      <w:r>
-        <w:rPr>
-          <w:rFonts w:ascii="Arial" w:hAnsi="Arial" w:cs="Arial"/>
-          <w:color w:val="1D1C1D"/>
-          <w:sz w:val="23"/>
-          <w:szCs w:val="23"/>
-        </w:rPr>
-        <w:br/>
-      </w:r>
-      <w:r>
-        <w:rPr>
-          <w:rFonts w:ascii="Arial" w:hAnsi="Arial" w:cs="Arial"/>
-          <w:color w:val="1D1C1D"/>
-          <w:sz w:val="23"/>
-          <w:szCs w:val="23"/>
-          <w:shd w:val="clear" w:color="auto" w:fill="F8F8F8"/>
-        </w:rPr>
-        <w:t>- what song do you want to play?</w:t>
-      </w:r>
-      <w:r>
-        <w:rPr>
-          <w:rFonts w:ascii="Arial" w:hAnsi="Arial" w:cs="Arial"/>
-          <w:color w:val="1D1C1D"/>
-          <w:sz w:val="23"/>
-          <w:szCs w:val="23"/>
-        </w:rPr>
-        <w:br/>
-      </w:r>
-      <w:r>
-        <w:rPr>
-          <w:rFonts w:ascii="Arial" w:hAnsi="Arial" w:cs="Arial"/>
-          <w:color w:val="1D1C1D"/>
-          <w:sz w:val="23"/>
-          <w:szCs w:val="23"/>
-          <w:shd w:val="clear" w:color="auto" w:fill="F8F8F8"/>
-        </w:rPr>
-        <w:t>- what notes do you need to play that song?</w:t>
-      </w:r>
-      <w:r>
-        <w:rPr>
-          <w:rFonts w:ascii="Arial" w:hAnsi="Arial" w:cs="Arial"/>
-          <w:color w:val="1D1C1D"/>
-          <w:sz w:val="23"/>
-          <w:szCs w:val="23"/>
-        </w:rPr>
-        <w:br/>
-      </w:r>
-      <w:r>
-        <w:rPr>
-          <w:rFonts w:ascii="Arial" w:hAnsi="Arial" w:cs="Arial"/>
-          <w:color w:val="1D1C1D"/>
-          <w:sz w:val="23"/>
-          <w:szCs w:val="23"/>
-          <w:shd w:val="clear" w:color="auto" w:fill="F8F8F8"/>
-        </w:rPr>
-        <w:t>- how big?</w:t>
-      </w:r>
-      <w:r>
-        <w:rPr>
-          <w:rFonts w:ascii="Arial" w:hAnsi="Arial" w:cs="Arial"/>
-          <w:color w:val="1D1C1D"/>
-          <w:sz w:val="23"/>
-          <w:szCs w:val="23"/>
-        </w:rPr>
-        <w:br/>
-      </w:r>
-      <w:r>
-        <w:rPr>
-          <w:rFonts w:ascii="Arial" w:hAnsi="Arial" w:cs="Arial"/>
-          <w:color w:val="1D1C1D"/>
-          <w:sz w:val="23"/>
-          <w:szCs w:val="23"/>
-          <w:shd w:val="clear" w:color="auto" w:fill="F8F8F8"/>
-        </w:rPr>
-        <w:t>- headphones output or speaker?</w:t>
-      </w:r>
-      <w:r>
-        <w:rPr>
-          <w:rFonts w:ascii="Arial" w:hAnsi="Arial" w:cs="Arial"/>
-          <w:color w:val="1D1C1D"/>
-          <w:sz w:val="23"/>
-          <w:szCs w:val="23"/>
-        </w:rPr>
-        <w:br/>
-      </w:r>
-      <w:r>
-        <w:rPr>
-          <w:rFonts w:ascii="Arial" w:hAnsi="Arial" w:cs="Arial"/>
-          <w:color w:val="1D1C1D"/>
-          <w:sz w:val="23"/>
-          <w:szCs w:val="23"/>
-          <w:shd w:val="clear" w:color="auto" w:fill="F8F8F8"/>
-        </w:rPr>
-        <w:t>- portable? battery powered? plug into the wall? plug into your computer via USB?</w:t>
-      </w:r>
-    </w:p>
-    <w:p>
-      <w:r>
-        <w:rPr>
-          <w:rFonts w:ascii="Arial" w:hAnsi="Arial" w:cs="Arial"/>
-          <w:color w:val="1D1C1D"/>
-          <w:sz w:val="23"/>
-          <w:szCs w:val="23"/>
-          <w:shd w:val="clear" w:color="auto" w:fill="F8F8F8"/>
-        </w:rPr>
-        <w:t>Maker Therapy Mood Badge</w:t>
-      </w:r>
-      <w:r>
-        <w:rPr>
-          <w:rFonts w:ascii="Arial" w:hAnsi="Arial" w:cs="Arial"/>
-          <w:color w:val="1D1C1D"/>
-          <w:sz w:val="23"/>
-          <w:szCs w:val="23"/>
-        </w:rPr>
-        <w:br/>
-      </w:r>
-      <w:r>
-        <w:rPr>
-          <w:rFonts w:ascii="Arial" w:hAnsi="Arial" w:cs="Arial"/>
-          <w:color w:val="1D1C1D"/>
-          <w:sz w:val="23"/>
-          <w:szCs w:val="23"/>
-          <w:shd w:val="clear" w:color="auto" w:fill="F8F8F8"/>
-        </w:rPr>
-        <w:t>- what shape do you want it to be in? What orientation?</w:t>
-      </w:r>
-      <w:r>
-        <w:rPr>
-          <w:rFonts w:ascii="Arial" w:hAnsi="Arial" w:cs="Arial"/>
-          <w:color w:val="1D1C1D"/>
-          <w:sz w:val="23"/>
-          <w:szCs w:val="23"/>
-        </w:rPr>
-        <w:br/>
-      </w:r>
-      <w:r>
-        <w:rPr>
-          <w:rFonts w:ascii="Arial" w:hAnsi="Arial" w:cs="Arial"/>
-          <w:color w:val="1D1C1D"/>
-          <w:sz w:val="23"/>
-          <w:szCs w:val="23"/>
-          <w:shd w:val="clear" w:color="auto" w:fill="F8F8F8"/>
-        </w:rPr>
-        <w:t>- is it something you would like to wear around your neck like I do or something else?</w:t>
-      </w:r>
-      <w:r>
-        <w:rPr>
-          <w:rFonts w:ascii="Arial" w:hAnsi="Arial" w:cs="Arial"/>
-          <w:color w:val="1D1C1D"/>
-          <w:sz w:val="23"/>
-          <w:szCs w:val="23"/>
-        </w:rPr>
-        <w:br/>
-      </w:r>
-      <w:r>
-        <w:rPr>
-          <w:rFonts w:ascii="Arial" w:hAnsi="Arial" w:cs="Arial"/>
-          <w:color w:val="1D1C1D"/>
-          <w:sz w:val="23"/>
-          <w:szCs w:val="23"/>
-          <w:shd w:val="clear" w:color="auto" w:fill="F8F8F8"/>
-        </w:rPr>
-        <w:t>- portable? battery powered? plug into the wall? plug into your computer via USB?</w:t>
-      </w:r>
-    </w:p>
+        <w:t>-</w:t>
+      </w:r>
+      <w:r>
+        <w:rPr>
+          <w:rFonts w:ascii="Arial" w:hAnsi="Arial" w:cs="Arial"/>
+          <w:color w:val="1D1C1D"/>
+          <w:sz w:val="23"/>
+          <w:szCs w:val="23"/>
+          <w:shd w:val="clear" w:color="auto" w:fill="F8F8F8"/>
+        </w:rPr>
+        <w:t xml:space="preserve">circular </w:t>
+      </w:r>
+    </w:p>
+    <w:p>
+      <w:pPr>
+        <w:rPr>
+          <w:rFonts w:ascii="Arial" w:hAnsi="Arial" w:cs="Arial"/>
+          <w:color w:val="1D1C1D"/>
+          <w:sz w:val="23"/>
+          <w:szCs w:val="23"/>
+          <w:shd w:val="clear" w:color="auto" w:fill="F8F8F8"/>
+        </w:rPr>
+      </w:pPr>
+      <w:r>
+        <w:rPr>
+          <w:rFonts w:ascii="Arial" w:hAnsi="Arial" w:cs="Arial"/>
+          <w:color w:val="1D1C1D"/>
+          <w:sz w:val="23"/>
+          <w:szCs w:val="23"/>
+          <w:shd w:val="clear" w:color="auto" w:fill="F8F8F8"/>
+        </w:rPr>
+        <w:t>-</w:t>
+      </w:r>
+      <w:r>
+        <w:rPr>
+          <w:rFonts w:ascii="Arial" w:hAnsi="Arial" w:cs="Arial"/>
+          <w:color w:val="1D1C1D"/>
+          <w:sz w:val="23"/>
+          <w:szCs w:val="23"/>
+          <w:shd w:val="clear" w:color="auto" w:fill="F8F8F8"/>
+        </w:rPr>
+        <w:t xml:space="preserve">can be worn as glasses </w:t>
+      </w:r>
+    </w:p>
+    <w:p>
+      <w:pPr>
+        <w:rPr>
+          <w:rFonts w:ascii="Arial" w:hAnsi="Arial" w:cs="Arial"/>
+          <w:color w:val="1D1C1D"/>
+          <w:sz w:val="23"/>
+          <w:szCs w:val="23"/>
+          <w:shd w:val="clear" w:color="auto" w:fill="F8F8F8"/>
+        </w:rPr>
+      </w:pPr>
+      <w:r>
+        <w:rPr>
+          <w:rFonts w:ascii="Arial" w:hAnsi="Arial" w:cs="Arial"/>
+          <w:color w:val="1D1C1D"/>
+          <w:sz w:val="23"/>
+          <w:szCs w:val="23"/>
+          <w:shd w:val="clear" w:color="auto" w:fill="F8F8F8"/>
+        </w:rPr>
+        <w:t>-battery powered</w:t>
+      </w:r>
+    </w:p>
+    <w:p>
+      <w:pPr>
+        <w:rPr>
+          <w:rFonts w:ascii="Arial" w:hAnsi="Arial" w:cs="Arial"/>
+          <w:color w:val="1D1C1D"/>
+          <w:sz w:val="23"/>
+          <w:szCs w:val="23"/>
+          <w:shd w:val="clear" w:color="auto" w:fill="F8F8F8"/>
+        </w:rPr>
+      </w:pPr>
+      <w:r>
+        <w:rPr>
+          <w:rFonts w:ascii="Arial" w:hAnsi="Arial" w:cs="Arial"/>
+          <w:color w:val="1D1C1D"/>
+          <w:sz w:val="23"/>
+          <w:szCs w:val="23"/>
+          <w:shd w:val="clear" w:color="auto" w:fill="F8F8F8"/>
+        </w:rPr>
+        <w:t xml:space="preserve">-USBC recharged </w:t>
+      </w:r>
+    </w:p>
+    <w:p/>
     <w:sectPr>
       <w:pgSz w:w="12240" w:h="15840"/>
       <w:pgMar w:top="1440" w:right="1440" w:bottom="1440" w:left="1440" w:header="720" w:footer="720" w:gutter="0"/>
@@ -925,6 +860,17 @@
     <w:semiHidden/>
     <w:unhideWhenUsed/>
   </w:style>
+  <w:style w:type="paragraph" w:styleId="ListParagraph">
+    <w:name w:val="List Paragraph"/>
+    <w:basedOn w:val="Normal"/>
+    <w:uiPriority w:val="34"/>
+    <w:qFormat/>
+    <w:rsid w:val="00FF7F7D"/>
+    <w:pPr>
+      <w:ind w:left="720"/>
+      <w:contextualSpacing/>
+    </w:pPr>
+  </w:style>
 </w:styles>
 </file>
 

</xml_diff>